<commit_message>
update syllabus, dropping one assignment
</commit_message>
<xml_diff>
--- a/Public/MKT500T_syllabus_2025SP_word.docx
+++ b/Public/MKT500T_syllabus_2025SP_word.docx
@@ -1772,18 +1772,6 @@
               <w:rPr>
                 <w:sz w:val="18"/>
               </w:rPr>
-              <w:t xml:space="preserve">; </w:t>
-            </w:r>
-            <w:r>
-              <w:rPr>
-                <w:sz w:val="18"/>
-              </w:rPr>
-              <w:t>Case Analysis: “Pentathlon (Part II): Testing for the Best Frequency”</w:t>
-            </w:r>
-            <w:r>
-              <w:rPr>
-                <w:sz w:val="18"/>
-              </w:rPr>
               <w:t xml:space="preserve"> </w:t>
             </w:r>
             <w:r>
@@ -1817,12 +1805,246 @@
                 <w:sz w:val="18"/>
               </w:rPr>
             </w:pPr>
+          </w:p>
+        </w:tc>
+      </w:tr>
+      <w:tr>
+        <w:trPr>
+          <w:trHeight w:val="72"/>
+          <w:jc w:val="center"/>
+        </w:trPr>
+        <w:tc>
+          <w:tcPr>
+            <w:tcW w:w="1469" w:type="dxa"/>
+            <w:tcBorders>
+              <w:top w:val="single" w:sz="4" w:space="0" w:color="3A4E7E"/>
+              <w:left w:val="single" w:sz="6" w:space="0" w:color="auto"/>
+              <w:bottom w:val="single" w:sz="4" w:space="0" w:color="3A4E7E"/>
+              <w:right w:val="single" w:sz="4" w:space="0" w:color="3A4E7E"/>
+            </w:tcBorders>
+            <w:shd w:val="clear" w:color="auto" w:fill="4F81BD" w:themeFill="accent1"/>
+          </w:tcPr>
+          <w:p>
+            <w:pPr>
+              <w:ind w:left="72"/>
+              <w:rPr>
+                <w:sz w:val="18"/>
+              </w:rPr>
+            </w:pPr>
             <w:r>
               <w:rPr>
+                <w:sz w:val="18"/>
+              </w:rPr>
+              <w:t>February 11</w:t>
+            </w:r>
+          </w:p>
+        </w:tc>
+        <w:tc>
+          <w:tcPr>
+            <w:tcW w:w="997" w:type="dxa"/>
+            <w:tcBorders>
+              <w:top w:val="single" w:sz="4" w:space="0" w:color="A8BFD4"/>
+              <w:left w:val="single" w:sz="4" w:space="0" w:color="000000"/>
+              <w:bottom w:val="single" w:sz="4" w:space="0" w:color="A8BFD4"/>
+              <w:right w:val="single" w:sz="4" w:space="0" w:color="auto"/>
+            </w:tcBorders>
+          </w:tcPr>
+          <w:p>
+            <w:pPr>
+              <w:ind w:left="0"/>
+              <w:jc w:val="center"/>
+              <w:rPr>
+                <w:rFonts w:ascii="Helvetica Neue" w:hAnsi="Helvetica Neue"/>
                 <w:b/>
                 <w:sz w:val="18"/>
               </w:rPr>
-              <w:t>Pentathlon Part II</w:t>
+            </w:pPr>
+            <w:r>
+              <w:rPr>
+                <w:rFonts w:ascii="Helvetica Neue" w:hAnsi="Helvetica Neue"/>
+                <w:b/>
+                <w:sz w:val="18"/>
+              </w:rPr>
+              <w:t>9</w:t>
+            </w:r>
+          </w:p>
+        </w:tc>
+        <w:tc>
+          <w:tcPr>
+            <w:tcW w:w="4345" w:type="dxa"/>
+            <w:tcBorders>
+              <w:top w:val="single" w:sz="4" w:space="0" w:color="A8BFD4"/>
+              <w:left w:val="single" w:sz="4" w:space="0" w:color="auto"/>
+              <w:bottom w:val="single" w:sz="4" w:space="0" w:color="A8BFD4"/>
+              <w:right w:val="single" w:sz="4" w:space="0" w:color="000000"/>
+            </w:tcBorders>
+          </w:tcPr>
+          <w:p>
+            <w:pPr>
+              <w:ind w:left="0"/>
+              <w:rPr>
+                <w:sz w:val="18"/>
+              </w:rPr>
+            </w:pPr>
+            <w:r>
+              <w:rPr>
+                <w:sz w:val="18"/>
+              </w:rPr>
+              <w:t>K-means and segmentation</w:t>
+            </w:r>
+            <w:r>
+              <w:rPr>
+                <w:sz w:val="18"/>
+              </w:rPr>
+              <w:t xml:space="preserve">; </w:t>
+            </w:r>
+            <w:r>
+              <w:rPr>
+                <w:sz w:val="18"/>
+              </w:rPr>
+              <w:t>Predicting Response with Logistic Regressio</w:t>
+            </w:r>
+            <w:r>
+              <w:rPr>
+                <w:sz w:val="18"/>
+              </w:rPr>
+              <w:t>n</w:t>
+            </w:r>
+          </w:p>
+        </w:tc>
+        <w:tc>
+          <w:tcPr>
+            <w:tcW w:w="2214" w:type="dxa"/>
+            <w:tcBorders>
+              <w:top w:val="single" w:sz="4" w:space="0" w:color="A8BFD4"/>
+              <w:left w:val="single" w:sz="4" w:space="0" w:color="A8BFD4"/>
+              <w:bottom w:val="single" w:sz="4" w:space="0" w:color="A8BFD4"/>
+              <w:right w:val="single" w:sz="4" w:space="0" w:color="000000"/>
+            </w:tcBorders>
+          </w:tcPr>
+          <w:p>
+            <w:pPr>
+              <w:ind w:left="0"/>
+              <w:rPr>
+                <w:sz w:val="18"/>
+              </w:rPr>
+            </w:pPr>
+          </w:p>
+        </w:tc>
+      </w:tr>
+      <w:tr>
+        <w:trPr>
+          <w:trHeight w:val="72"/>
+          <w:jc w:val="center"/>
+        </w:trPr>
+        <w:tc>
+          <w:tcPr>
+            <w:tcW w:w="1469" w:type="dxa"/>
+            <w:tcBorders>
+              <w:top w:val="single" w:sz="4" w:space="0" w:color="3A4E7E"/>
+              <w:left w:val="single" w:sz="6" w:space="0" w:color="auto"/>
+              <w:bottom w:val="single" w:sz="4" w:space="0" w:color="3A4E7E"/>
+              <w:right w:val="single" w:sz="4" w:space="0" w:color="3A4E7E"/>
+            </w:tcBorders>
+            <w:shd w:val="clear" w:color="auto" w:fill="4F81BD" w:themeFill="accent1"/>
+          </w:tcPr>
+          <w:p>
+            <w:pPr>
+              <w:ind w:left="72"/>
+              <w:rPr>
+                <w:sz w:val="18"/>
+              </w:rPr>
+            </w:pPr>
+            <w:r>
+              <w:rPr>
+                <w:sz w:val="18"/>
+              </w:rPr>
+              <w:t>February 13</w:t>
+            </w:r>
+          </w:p>
+        </w:tc>
+        <w:tc>
+          <w:tcPr>
+            <w:tcW w:w="997" w:type="dxa"/>
+            <w:tcBorders>
+              <w:top w:val="single" w:sz="4" w:space="0" w:color="A8BFD4"/>
+              <w:left w:val="single" w:sz="4" w:space="0" w:color="000000"/>
+              <w:bottom w:val="single" w:sz="4" w:space="0" w:color="A8BFD4"/>
+              <w:right w:val="single" w:sz="4" w:space="0" w:color="auto"/>
+            </w:tcBorders>
+          </w:tcPr>
+          <w:p>
+            <w:pPr>
+              <w:ind w:left="0"/>
+              <w:jc w:val="center"/>
+              <w:rPr>
+                <w:rFonts w:ascii="Helvetica Neue" w:hAnsi="Helvetica Neue"/>
+                <w:b/>
+                <w:sz w:val="18"/>
+              </w:rPr>
+            </w:pPr>
+            <w:r>
+              <w:rPr>
+                <w:rFonts w:ascii="Helvetica Neue" w:hAnsi="Helvetica Neue"/>
+                <w:b/>
+                <w:sz w:val="18"/>
+              </w:rPr>
+              <w:t>10</w:t>
+            </w:r>
+          </w:p>
+        </w:tc>
+        <w:tc>
+          <w:tcPr>
+            <w:tcW w:w="4345" w:type="dxa"/>
+            <w:tcBorders>
+              <w:top w:val="single" w:sz="4" w:space="0" w:color="A8BFD4"/>
+              <w:left w:val="single" w:sz="4" w:space="0" w:color="auto"/>
+              <w:bottom w:val="single" w:sz="4" w:space="0" w:color="A8BFD4"/>
+              <w:right w:val="single" w:sz="4" w:space="0" w:color="000000"/>
+            </w:tcBorders>
+          </w:tcPr>
+          <w:p>
+            <w:pPr>
+              <w:ind w:left="0"/>
+              <w:rPr>
+                <w:sz w:val="18"/>
+                <w:lang w:eastAsia="zh-CN"/>
+              </w:rPr>
+            </w:pPr>
+            <w:r>
+              <w:rPr>
+                <w:sz w:val="18"/>
+              </w:rPr>
+              <w:t>Case Analysis: “Diff-in-Diff Analysis”</w:t>
+            </w:r>
+          </w:p>
+        </w:tc>
+        <w:tc>
+          <w:tcPr>
+            <w:tcW w:w="2214" w:type="dxa"/>
+            <w:tcBorders>
+              <w:top w:val="single" w:sz="4" w:space="0" w:color="A8BFD4"/>
+              <w:left w:val="single" w:sz="4" w:space="0" w:color="A8BFD4"/>
+              <w:bottom w:val="single" w:sz="4" w:space="0" w:color="A8BFD4"/>
+              <w:right w:val="single" w:sz="4" w:space="0" w:color="000000"/>
+            </w:tcBorders>
+          </w:tcPr>
+          <w:p>
+            <w:pPr>
+              <w:ind w:left="0"/>
+              <w:rPr>
+                <w:b/>
+                <w:bCs/>
+                <w:sz w:val="18"/>
+              </w:rPr>
+            </w:pPr>
+            <w:r>
+              <w:rPr>
+                <w:b/>
+                <w:bCs/>
+                <w:sz w:val="18"/>
+              </w:rPr>
+              <w:t>Diff-in-Diff Analysis</w:t>
             </w:r>
             <w:r>
               <w:rPr>
@@ -1862,7 +2084,7 @@
               <w:rPr>
                 <w:sz w:val="18"/>
               </w:rPr>
-              <w:t>February 11</w:t>
+              <w:t>February 18</w:t>
             </w:r>
           </w:p>
         </w:tc>
@@ -1875,6 +2097,7 @@
               <w:bottom w:val="single" w:sz="4" w:space="0" w:color="A8BFD4"/>
               <w:right w:val="single" w:sz="4" w:space="0" w:color="auto"/>
             </w:tcBorders>
+            <w:vAlign w:val="center"/>
           </w:tcPr>
           <w:p>
             <w:pPr>
@@ -1892,7 +2115,7 @@
                 <w:b/>
                 <w:sz w:val="18"/>
               </w:rPr>
-              <w:t>9</w:t>
+              <w:t>11</w:t>
             </w:r>
           </w:p>
         </w:tc>
@@ -1905,6 +2128,7 @@
               <w:bottom w:val="single" w:sz="4" w:space="0" w:color="A8BFD4"/>
               <w:right w:val="single" w:sz="4" w:space="0" w:color="000000"/>
             </w:tcBorders>
+            <w:vAlign w:val="center"/>
           </w:tcPr>
           <w:p>
             <w:pPr>
@@ -1917,25 +2141,19 @@
               <w:rPr>
                 <w:sz w:val="18"/>
               </w:rPr>
-              <w:t>K-means and segmentation</w:t>
+              <w:t xml:space="preserve">Predicting </w:t>
             </w:r>
             <w:r>
               <w:rPr>
                 <w:sz w:val="18"/>
               </w:rPr>
-              <w:t xml:space="preserve">; </w:t>
+              <w:t>Binary Response</w:t>
             </w:r>
             <w:r>
               <w:rPr>
                 <w:sz w:val="18"/>
               </w:rPr>
-              <w:t>Predicting Response with Logistic Regressio</w:t>
-            </w:r>
-            <w:r>
-              <w:rPr>
-                <w:sz w:val="18"/>
-              </w:rPr>
-              <w:t>n</w:t>
+              <w:t xml:space="preserve"> with Neural Networks</w:t>
             </w:r>
           </w:p>
         </w:tc>
@@ -1944,15 +2162,18 @@
             <w:tcW w:w="2214" w:type="dxa"/>
             <w:tcBorders>
               <w:top w:val="single" w:sz="4" w:space="0" w:color="A8BFD4"/>
-              <w:left w:val="single" w:sz="4" w:space="0" w:color="A8BFD4"/>
+              <w:left w:val="single" w:sz="4" w:space="0" w:color="000000"/>
               <w:bottom w:val="single" w:sz="4" w:space="0" w:color="A8BFD4"/>
               <w:right w:val="single" w:sz="4" w:space="0" w:color="000000"/>
             </w:tcBorders>
+            <w:vAlign w:val="center"/>
           </w:tcPr>
           <w:p>
             <w:pPr>
               <w:ind w:left="0"/>
               <w:rPr>
+                <w:rFonts w:ascii="Helvetica Neue" w:hAnsi="Helvetica Neue"/>
+                <w:b/>
                 <w:sz w:val="18"/>
               </w:rPr>
             </w:pPr>
@@ -1986,7 +2207,7 @@
               <w:rPr>
                 <w:sz w:val="18"/>
               </w:rPr>
-              <w:t>February 13</w:t>
+              <w:t>February 20</w:t>
             </w:r>
           </w:p>
         </w:tc>
@@ -2016,7 +2237,15 @@
                 <w:b/>
                 <w:sz w:val="18"/>
               </w:rPr>
-              <w:t>10</w:t>
+              <w:t>1</w:t>
+            </w:r>
+            <w:r>
+              <w:rPr>
+                <w:rFonts w:ascii="Helvetica Neue" w:hAnsi="Helvetica Neue"/>
+                <w:b/>
+                <w:sz w:val="18"/>
+              </w:rPr>
+              <w:t>2</w:t>
             </w:r>
           </w:p>
         </w:tc>
@@ -2035,14 +2264,45 @@
               <w:ind w:left="0"/>
               <w:rPr>
                 <w:sz w:val="18"/>
-                <w:lang w:eastAsia="zh-CN"/>
               </w:rPr>
             </w:pPr>
             <w:r>
               <w:rPr>
                 <w:sz w:val="18"/>
               </w:rPr>
-              <w:t>Case Analysis: “Diff-in-Diff Analysis”</w:t>
+              <w:t>Case Analysis:</w:t>
+            </w:r>
+            <w:r>
+              <w:rPr>
+                <w:sz w:val="18"/>
+              </w:rPr>
+              <w:t xml:space="preserve"> </w:t>
+            </w:r>
+            <w:r>
+              <w:rPr>
+                <w:sz w:val="18"/>
+              </w:rPr>
+              <w:t>“</w:t>
+            </w:r>
+            <w:proofErr w:type="spellStart"/>
+            <w:r>
+              <w:rPr>
+                <w:sz w:val="18"/>
+              </w:rPr>
+              <w:t>BookBinders</w:t>
+            </w:r>
+            <w:proofErr w:type="spellEnd"/>
+            <w:r>
+              <w:rPr>
+                <w:sz w:val="18"/>
+              </w:rPr>
+              <w:t>: Predicting Response with Logistic Regression</w:t>
+            </w:r>
+            <w:r>
+              <w:rPr>
+                <w:sz w:val="18"/>
+              </w:rPr>
+              <w:t>”</w:t>
             </w:r>
           </w:p>
         </w:tc>
@@ -2061,17 +2321,58 @@
               <w:ind w:left="0"/>
               <w:rPr>
                 <w:b/>
-                <w:bCs/>
                 <w:sz w:val="18"/>
               </w:rPr>
             </w:pPr>
+            <w:proofErr w:type="spellStart"/>
             <w:r>
               <w:rPr>
+                <w:rFonts w:ascii="Helvetica Neue" w:hAnsi="Helvetica Neue"/>
                 <w:b/>
-                <w:bCs/>
-                <w:sz w:val="18"/>
-              </w:rPr>
-              <w:t>Diff-in-Diff Analysis</w:t>
+                <w:sz w:val="18"/>
+              </w:rPr>
+              <w:t>B</w:t>
+            </w:r>
+            <w:r>
+              <w:rPr>
+                <w:rFonts w:ascii="Helvetica Neue" w:hAnsi="Helvetica Neue"/>
+                <w:b/>
+                <w:sz w:val="18"/>
+              </w:rPr>
+              <w:t>ook</w:t>
+            </w:r>
+            <w:r>
+              <w:rPr>
+                <w:rFonts w:ascii="Helvetica Neue" w:hAnsi="Helvetica Neue"/>
+                <w:b/>
+                <w:sz w:val="18"/>
+              </w:rPr>
+              <w:t>B</w:t>
+            </w:r>
+            <w:r>
+              <w:rPr>
+                <w:rFonts w:ascii="Helvetica Neue" w:hAnsi="Helvetica Neue"/>
+                <w:b/>
+                <w:sz w:val="18"/>
+              </w:rPr>
+              <w:t>inder</w:t>
+            </w:r>
+            <w:proofErr w:type="spellEnd"/>
+            <w:r>
+              <w:rPr>
+                <w:rFonts w:ascii="Helvetica Neue" w:hAnsi="Helvetica Neue"/>
+                <w:b/>
+                <w:sz w:val="18"/>
+              </w:rPr>
+              <w:t xml:space="preserve"> Logistic</w:t>
+            </w:r>
+            <w:r>
+              <w:rPr>
+                <w:rFonts w:ascii="Helvetica Neue" w:hAnsi="Helvetica Neue"/>
+                <w:b/>
+                <w:sz w:val="18"/>
+              </w:rPr>
+              <w:t xml:space="preserve"> Regression</w:t>
             </w:r>
             <w:r>
               <w:rPr>
@@ -2111,7 +2412,7 @@
               <w:rPr>
                 <w:sz w:val="18"/>
               </w:rPr>
-              <w:t>February 18</w:t>
+              <w:t>February 25</w:t>
             </w:r>
           </w:p>
         </w:tc>
@@ -2124,7 +2425,6 @@
               <w:bottom w:val="single" w:sz="4" w:space="0" w:color="A8BFD4"/>
               <w:right w:val="single" w:sz="4" w:space="0" w:color="auto"/>
             </w:tcBorders>
-            <w:vAlign w:val="center"/>
           </w:tcPr>
           <w:p>
             <w:pPr>
@@ -2136,14 +2436,6 @@
                 <w:sz w:val="18"/>
               </w:rPr>
             </w:pPr>
-            <w:r>
-              <w:rPr>
-                <w:rFonts w:ascii="Helvetica Neue" w:hAnsi="Helvetica Neue"/>
-                <w:b/>
-                <w:sz w:val="18"/>
-              </w:rPr>
-              <w:t>11</w:t>
-            </w:r>
           </w:p>
         </w:tc>
         <w:tc>
@@ -2155,32 +2447,32 @@
               <w:bottom w:val="single" w:sz="4" w:space="0" w:color="A8BFD4"/>
               <w:right w:val="single" w:sz="4" w:space="0" w:color="000000"/>
             </w:tcBorders>
-            <w:vAlign w:val="center"/>
           </w:tcPr>
           <w:p>
             <w:pPr>
               <w:ind w:left="0"/>
               <w:rPr>
-                <w:sz w:val="18"/>
+                <w:b/>
+                <w:sz w:val="18"/>
+                <w:szCs w:val="18"/>
               </w:rPr>
             </w:pPr>
             <w:r>
               <w:rPr>
-                <w:sz w:val="18"/>
-              </w:rPr>
-              <w:t xml:space="preserve">Predicting </w:t>
+                <w:b/>
+                <w:bCs/>
+                <w:sz w:val="18"/>
+                <w:szCs w:val="18"/>
+              </w:rPr>
+              <w:t xml:space="preserve">No </w:t>
             </w:r>
             <w:r>
               <w:rPr>
-                <w:sz w:val="18"/>
-              </w:rPr>
-              <w:t>Binary Response</w:t>
-            </w:r>
-            <w:r>
-              <w:rPr>
-                <w:sz w:val="18"/>
-              </w:rPr>
-              <w:t xml:space="preserve"> with Neural Networks</w:t>
+                <w:b/>
+                <w:sz w:val="18"/>
+                <w:szCs w:val="18"/>
+              </w:rPr>
+              <w:t>class</w:t>
             </w:r>
           </w:p>
         </w:tc>
@@ -2189,18 +2481,15 @@
             <w:tcW w:w="2214" w:type="dxa"/>
             <w:tcBorders>
               <w:top w:val="single" w:sz="4" w:space="0" w:color="A8BFD4"/>
-              <w:left w:val="single" w:sz="4" w:space="0" w:color="000000"/>
+              <w:left w:val="single" w:sz="4" w:space="0" w:color="A8BFD4"/>
               <w:bottom w:val="single" w:sz="4" w:space="0" w:color="A8BFD4"/>
               <w:right w:val="single" w:sz="4" w:space="0" w:color="000000"/>
             </w:tcBorders>
-            <w:vAlign w:val="center"/>
           </w:tcPr>
           <w:p>
             <w:pPr>
               <w:ind w:left="0"/>
               <w:rPr>
-                <w:rFonts w:ascii="Helvetica Neue" w:hAnsi="Helvetica Neue"/>
-                <w:b/>
                 <w:sz w:val="18"/>
               </w:rPr>
             </w:pPr>
@@ -2234,7 +2523,7 @@
               <w:rPr>
                 <w:sz w:val="18"/>
               </w:rPr>
-              <w:t>February 20</w:t>
+              <w:t>February 27</w:t>
             </w:r>
           </w:p>
         </w:tc>
@@ -2247,219 +2536,13 @@
               <w:bottom w:val="single" w:sz="4" w:space="0" w:color="A8BFD4"/>
               <w:right w:val="single" w:sz="4" w:space="0" w:color="auto"/>
             </w:tcBorders>
+            <w:vAlign w:val="center"/>
           </w:tcPr>
           <w:p>
             <w:pPr>
               <w:ind w:left="0"/>
               <w:jc w:val="center"/>
               <w:rPr>
-                <w:rFonts w:ascii="Helvetica Neue" w:hAnsi="Helvetica Neue"/>
-                <w:b/>
-                <w:sz w:val="18"/>
-              </w:rPr>
-            </w:pPr>
-            <w:r>
-              <w:rPr>
-                <w:rFonts w:ascii="Helvetica Neue" w:hAnsi="Helvetica Neue"/>
-                <w:b/>
-                <w:sz w:val="18"/>
-              </w:rPr>
-              <w:t>1</w:t>
-            </w:r>
-            <w:r>
-              <w:rPr>
-                <w:rFonts w:ascii="Helvetica Neue" w:hAnsi="Helvetica Neue"/>
-                <w:b/>
-                <w:sz w:val="18"/>
-              </w:rPr>
-              <w:t>2</w:t>
-            </w:r>
-          </w:p>
-        </w:tc>
-        <w:tc>
-          <w:tcPr>
-            <w:tcW w:w="4345" w:type="dxa"/>
-            <w:tcBorders>
-              <w:top w:val="single" w:sz="4" w:space="0" w:color="A8BFD4"/>
-              <w:left w:val="single" w:sz="4" w:space="0" w:color="auto"/>
-              <w:bottom w:val="single" w:sz="4" w:space="0" w:color="A8BFD4"/>
-              <w:right w:val="single" w:sz="4" w:space="0" w:color="000000"/>
-            </w:tcBorders>
-          </w:tcPr>
-          <w:p>
-            <w:pPr>
-              <w:ind w:left="0"/>
-              <w:rPr>
-                <w:sz w:val="18"/>
-              </w:rPr>
-            </w:pPr>
-            <w:r>
-              <w:rPr>
-                <w:sz w:val="18"/>
-              </w:rPr>
-              <w:t>Case Analysis:</w:t>
-            </w:r>
-            <w:r>
-              <w:rPr>
-                <w:sz w:val="18"/>
-              </w:rPr>
-              <w:t xml:space="preserve"> </w:t>
-            </w:r>
-            <w:r>
-              <w:rPr>
-                <w:sz w:val="18"/>
-              </w:rPr>
-              <w:t>“</w:t>
-            </w:r>
-            <w:proofErr w:type="spellStart"/>
-            <w:r>
-              <w:rPr>
-                <w:sz w:val="18"/>
-              </w:rPr>
-              <w:t>BookBinders</w:t>
-            </w:r>
-            <w:proofErr w:type="spellEnd"/>
-            <w:r>
-              <w:rPr>
-                <w:sz w:val="18"/>
-              </w:rPr>
-              <w:t>: Predicting Response with Logistic Regression</w:t>
-            </w:r>
-            <w:r>
-              <w:rPr>
-                <w:sz w:val="18"/>
-              </w:rPr>
-              <w:t>”</w:t>
-            </w:r>
-          </w:p>
-        </w:tc>
-        <w:tc>
-          <w:tcPr>
-            <w:tcW w:w="2214" w:type="dxa"/>
-            <w:tcBorders>
-              <w:top w:val="single" w:sz="4" w:space="0" w:color="A8BFD4"/>
-              <w:left w:val="single" w:sz="4" w:space="0" w:color="A8BFD4"/>
-              <w:bottom w:val="single" w:sz="4" w:space="0" w:color="A8BFD4"/>
-              <w:right w:val="single" w:sz="4" w:space="0" w:color="000000"/>
-            </w:tcBorders>
-          </w:tcPr>
-          <w:p>
-            <w:pPr>
-              <w:ind w:left="0"/>
-              <w:rPr>
-                <w:b/>
-                <w:sz w:val="18"/>
-              </w:rPr>
-            </w:pPr>
-            <w:proofErr w:type="spellStart"/>
-            <w:r>
-              <w:rPr>
-                <w:rFonts w:ascii="Helvetica Neue" w:hAnsi="Helvetica Neue"/>
-                <w:b/>
-                <w:sz w:val="18"/>
-              </w:rPr>
-              <w:t>B</w:t>
-            </w:r>
-            <w:r>
-              <w:rPr>
-                <w:rFonts w:ascii="Helvetica Neue" w:hAnsi="Helvetica Neue"/>
-                <w:b/>
-                <w:sz w:val="18"/>
-              </w:rPr>
-              <w:t>ook</w:t>
-            </w:r>
-            <w:r>
-              <w:rPr>
-                <w:rFonts w:ascii="Helvetica Neue" w:hAnsi="Helvetica Neue"/>
-                <w:b/>
-                <w:sz w:val="18"/>
-              </w:rPr>
-              <w:t>B</w:t>
-            </w:r>
-            <w:r>
-              <w:rPr>
-                <w:rFonts w:ascii="Helvetica Neue" w:hAnsi="Helvetica Neue"/>
-                <w:b/>
-                <w:sz w:val="18"/>
-              </w:rPr>
-              <w:t>inder</w:t>
-            </w:r>
-            <w:proofErr w:type="spellEnd"/>
-            <w:r>
-              <w:rPr>
-                <w:rFonts w:ascii="Helvetica Neue" w:hAnsi="Helvetica Neue"/>
-                <w:b/>
-                <w:sz w:val="18"/>
-              </w:rPr>
-              <w:t xml:space="preserve"> Logistic</w:t>
-            </w:r>
-            <w:r>
-              <w:rPr>
-                <w:rFonts w:ascii="Helvetica Neue" w:hAnsi="Helvetica Neue"/>
-                <w:b/>
-                <w:sz w:val="18"/>
-              </w:rPr>
-              <w:t xml:space="preserve"> Regression</w:t>
-            </w:r>
-            <w:r>
-              <w:rPr>
-                <w:rFonts w:ascii="Helvetica Neue" w:hAnsi="Helvetica Neue"/>
-                <w:b/>
-                <w:sz w:val="18"/>
-              </w:rPr>
-              <w:t xml:space="preserve"> (Ind.)</w:t>
-            </w:r>
-          </w:p>
-        </w:tc>
-      </w:tr>
-      <w:tr>
-        <w:trPr>
-          <w:trHeight w:val="72"/>
-          <w:jc w:val="center"/>
-        </w:trPr>
-        <w:tc>
-          <w:tcPr>
-            <w:tcW w:w="1469" w:type="dxa"/>
-            <w:tcBorders>
-              <w:top w:val="single" w:sz="4" w:space="0" w:color="3A4E7E"/>
-              <w:left w:val="single" w:sz="6" w:space="0" w:color="auto"/>
-              <w:bottom w:val="single" w:sz="4" w:space="0" w:color="3A4E7E"/>
-              <w:right w:val="single" w:sz="4" w:space="0" w:color="3A4E7E"/>
-            </w:tcBorders>
-            <w:shd w:val="clear" w:color="auto" w:fill="4F81BD" w:themeFill="accent1"/>
-          </w:tcPr>
-          <w:p>
-            <w:pPr>
-              <w:ind w:left="72"/>
-              <w:rPr>
-                <w:sz w:val="18"/>
-              </w:rPr>
-            </w:pPr>
-            <w:r>
-              <w:rPr>
-                <w:sz w:val="18"/>
-              </w:rPr>
-              <w:t>February 25</w:t>
-            </w:r>
-          </w:p>
-        </w:tc>
-        <w:tc>
-          <w:tcPr>
-            <w:tcW w:w="997" w:type="dxa"/>
-            <w:tcBorders>
-              <w:top w:val="single" w:sz="4" w:space="0" w:color="A8BFD4"/>
-              <w:left w:val="single" w:sz="4" w:space="0" w:color="000000"/>
-              <w:bottom w:val="single" w:sz="4" w:space="0" w:color="A8BFD4"/>
-              <w:right w:val="single" w:sz="4" w:space="0" w:color="auto"/>
-            </w:tcBorders>
-          </w:tcPr>
-          <w:p>
-            <w:pPr>
-              <w:ind w:left="0"/>
-              <w:jc w:val="center"/>
-              <w:rPr>
-                <w:rFonts w:ascii="Helvetica Neue" w:hAnsi="Helvetica Neue"/>
-                <w:b/>
                 <w:sz w:val="18"/>
               </w:rPr>
             </w:pPr>
@@ -2474,12 +2557,14 @@
               <w:bottom w:val="single" w:sz="4" w:space="0" w:color="A8BFD4"/>
               <w:right w:val="single" w:sz="4" w:space="0" w:color="000000"/>
             </w:tcBorders>
+            <w:vAlign w:val="center"/>
           </w:tcPr>
           <w:p>
             <w:pPr>
               <w:ind w:left="0"/>
               <w:rPr>
                 <w:b/>
+                <w:bCs/>
                 <w:sz w:val="18"/>
                 <w:szCs w:val="18"/>
               </w:rPr>
@@ -2487,19 +2572,10 @@
             <w:r>
               <w:rPr>
                 <w:b/>
-                <w:bCs/>
                 <w:sz w:val="18"/>
                 <w:szCs w:val="18"/>
               </w:rPr>
-              <w:t xml:space="preserve">No </w:t>
-            </w:r>
-            <w:r>
-              <w:rPr>
-                <w:b/>
-                <w:sz w:val="18"/>
-                <w:szCs w:val="18"/>
-              </w:rPr>
-              <w:t>class</w:t>
+              <w:t>In-class Midterm</w:t>
             </w:r>
           </w:p>
         </w:tc>
@@ -2508,14 +2584,16 @@
             <w:tcW w:w="2214" w:type="dxa"/>
             <w:tcBorders>
               <w:top w:val="single" w:sz="4" w:space="0" w:color="A8BFD4"/>
-              <w:left w:val="single" w:sz="4" w:space="0" w:color="A8BFD4"/>
+              <w:left w:val="single" w:sz="4" w:space="0" w:color="000000"/>
               <w:bottom w:val="single" w:sz="4" w:space="0" w:color="A8BFD4"/>
               <w:right w:val="single" w:sz="4" w:space="0" w:color="000000"/>
             </w:tcBorders>
+            <w:vAlign w:val="center"/>
           </w:tcPr>
           <w:p>
             <w:pPr>
               <w:ind w:left="0"/>
+              <w:jc w:val="center"/>
               <w:rPr>
                 <w:sz w:val="18"/>
               </w:rPr>
@@ -2550,7 +2628,7 @@
               <w:rPr>
                 <w:sz w:val="18"/>
               </w:rPr>
-              <w:t>February 27</w:t>
+              <w:t>March 18</w:t>
             </w:r>
           </w:p>
         </w:tc>
@@ -2563,16 +2641,25 @@
               <w:bottom w:val="single" w:sz="4" w:space="0" w:color="A8BFD4"/>
               <w:right w:val="single" w:sz="4" w:space="0" w:color="auto"/>
             </w:tcBorders>
-            <w:vAlign w:val="center"/>
           </w:tcPr>
           <w:p>
             <w:pPr>
               <w:ind w:left="0"/>
               <w:jc w:val="center"/>
               <w:rPr>
+                <w:rFonts w:ascii="Helvetica Neue" w:hAnsi="Helvetica Neue"/>
+                <w:b/>
                 <w:sz w:val="18"/>
               </w:rPr>
             </w:pPr>
+            <w:r>
+              <w:rPr>
+                <w:rFonts w:ascii="Helvetica Neue" w:hAnsi="Helvetica Neue"/>
+                <w:b/>
+                <w:sz w:val="18"/>
+              </w:rPr>
+              <w:t>13</w:t>
+            </w:r>
           </w:p>
         </w:tc>
         <w:tc>
@@ -2584,25 +2671,45 @@
               <w:bottom w:val="single" w:sz="4" w:space="0" w:color="A8BFD4"/>
               <w:right w:val="single" w:sz="4" w:space="0" w:color="000000"/>
             </w:tcBorders>
-            <w:vAlign w:val="center"/>
           </w:tcPr>
           <w:p>
             <w:pPr>
               <w:ind w:left="0"/>
               <w:rPr>
-                <w:b/>
-                <w:bCs/>
-                <w:sz w:val="18"/>
-                <w:szCs w:val="18"/>
+                <w:sz w:val="18"/>
               </w:rPr>
             </w:pPr>
             <w:r>
               <w:rPr>
-                <w:b/>
-                <w:sz w:val="18"/>
-                <w:szCs w:val="18"/>
-              </w:rPr>
-              <w:t>In-class Midterm</w:t>
+                <w:sz w:val="18"/>
+              </w:rPr>
+              <w:t xml:space="preserve">Exemplary topics: </w:t>
+            </w:r>
+            <w:r>
+              <w:rPr>
+                <w:sz w:val="18"/>
+              </w:rPr>
+              <w:t>Next-Product-to-Buy Model</w:t>
+            </w:r>
+            <w:r>
+              <w:rPr>
+                <w:sz w:val="18"/>
+              </w:rPr>
+              <w:t>, Churn management, Instrumental Variable, Matching, Synthetic Control +</w:t>
+            </w:r>
+          </w:p>
+          <w:p>
+            <w:pPr>
+              <w:ind w:left="0"/>
+              <w:rPr>
+                <w:sz w:val="18"/>
+              </w:rPr>
+            </w:pPr>
+            <w:r>
+              <w:rPr>
+                <w:sz w:val="18"/>
+              </w:rPr>
+              <w:t>4-5 Group Assignments</w:t>
             </w:r>
           </w:p>
         </w:tc>
@@ -2611,17 +2718,16 @@
             <w:tcW w:w="2214" w:type="dxa"/>
             <w:tcBorders>
               <w:top w:val="single" w:sz="4" w:space="0" w:color="A8BFD4"/>
-              <w:left w:val="single" w:sz="4" w:space="0" w:color="000000"/>
+              <w:left w:val="single" w:sz="4" w:space="0" w:color="A8BFD4"/>
               <w:bottom w:val="single" w:sz="4" w:space="0" w:color="A8BFD4"/>
               <w:right w:val="single" w:sz="4" w:space="0" w:color="000000"/>
             </w:tcBorders>
-            <w:vAlign w:val="center"/>
           </w:tcPr>
           <w:p>
             <w:pPr>
               <w:ind w:left="0"/>
-              <w:jc w:val="center"/>
-              <w:rPr>
+              <w:rPr>
+                <w:b/>
                 <w:sz w:val="18"/>
               </w:rPr>
             </w:pPr>
@@ -2655,7 +2761,7 @@
               <w:rPr>
                 <w:sz w:val="18"/>
               </w:rPr>
-              <w:t>March 18</w:t>
+              <w:t>March 20</w:t>
             </w:r>
           </w:p>
         </w:tc>
@@ -2685,7 +2791,7 @@
                 <w:b/>
                 <w:sz w:val="18"/>
               </w:rPr>
-              <w:t>13</w:t>
+              <w:t>14</w:t>
             </w:r>
           </w:p>
         </w:tc>
@@ -2706,38 +2812,6 @@
                 <w:sz w:val="18"/>
               </w:rPr>
             </w:pPr>
-            <w:r>
-              <w:rPr>
-                <w:sz w:val="18"/>
-              </w:rPr>
-              <w:t xml:space="preserve">Exemplary topics: </w:t>
-            </w:r>
-            <w:r>
-              <w:rPr>
-                <w:sz w:val="18"/>
-              </w:rPr>
-              <w:t>Next-Product-to-Buy Model</w:t>
-            </w:r>
-            <w:r>
-              <w:rPr>
-                <w:sz w:val="18"/>
-              </w:rPr>
-              <w:t>, Churn management, Instrumental Variable, Matching, Synthetic Control +</w:t>
-            </w:r>
-          </w:p>
-          <w:p>
-            <w:pPr>
-              <w:ind w:left="0"/>
-              <w:rPr>
-                <w:sz w:val="18"/>
-              </w:rPr>
-            </w:pPr>
-            <w:r>
-              <w:rPr>
-                <w:sz w:val="18"/>
-              </w:rPr>
-              <w:t>4-5 Group Assignments</w:t>
-            </w:r>
           </w:p>
         </w:tc>
         <w:tc>
@@ -2754,7 +2828,6 @@
             <w:pPr>
               <w:ind w:left="0"/>
               <w:rPr>
-                <w:b/>
                 <w:sz w:val="18"/>
               </w:rPr>
             </w:pPr>
@@ -2788,7 +2861,7 @@
               <w:rPr>
                 <w:sz w:val="18"/>
               </w:rPr>
-              <w:t>March 20</w:t>
+              <w:t>March 25</w:t>
             </w:r>
           </w:p>
         </w:tc>
@@ -2818,7 +2891,7 @@
                 <w:b/>
                 <w:sz w:val="18"/>
               </w:rPr>
-              <w:t>14</w:t>
+              <w:t>15</w:t>
             </w:r>
           </w:p>
         </w:tc>
@@ -2888,7 +2961,7 @@
               <w:rPr>
                 <w:sz w:val="18"/>
               </w:rPr>
-              <w:t>March 25</w:t>
+              <w:t>March 27</w:t>
             </w:r>
           </w:p>
         </w:tc>
@@ -2918,7 +2991,15 @@
                 <w:b/>
                 <w:sz w:val="18"/>
               </w:rPr>
-              <w:t>15</w:t>
+              <w:t>1</w:t>
+            </w:r>
+            <w:r>
+              <w:rPr>
+                <w:rFonts w:ascii="Helvetica Neue" w:hAnsi="Helvetica Neue"/>
+                <w:b/>
+                <w:sz w:val="18"/>
+              </w:rPr>
+              <w:t>6</w:t>
             </w:r>
           </w:p>
         </w:tc>
@@ -2937,6 +3018,7 @@
               <w:ind w:left="0"/>
               <w:rPr>
                 <w:sz w:val="18"/>
+                <w:lang w:eastAsia="zh-CN"/>
               </w:rPr>
             </w:pPr>
           </w:p>
@@ -2988,7 +3070,7 @@
               <w:rPr>
                 <w:sz w:val="18"/>
               </w:rPr>
-              <w:t>March 27</w:t>
+              <w:t>April 1</w:t>
             </w:r>
           </w:p>
         </w:tc>
@@ -3026,7 +3108,7 @@
                 <w:b/>
                 <w:sz w:val="18"/>
               </w:rPr>
-              <w:t>6</w:t>
+              <w:t>7</w:t>
             </w:r>
           </w:p>
         </w:tc>
@@ -3045,7 +3127,6 @@
               <w:ind w:left="0"/>
               <w:rPr>
                 <w:sz w:val="18"/>
-                <w:lang w:eastAsia="zh-CN"/>
               </w:rPr>
             </w:pPr>
           </w:p>
@@ -3064,6 +3145,8 @@
             <w:pPr>
               <w:ind w:left="0"/>
               <w:rPr>
+                <w:b/>
+                <w:bCs/>
                 <w:sz w:val="18"/>
               </w:rPr>
             </w:pPr>
@@ -3097,7 +3180,7 @@
               <w:rPr>
                 <w:sz w:val="18"/>
               </w:rPr>
-              <w:t>April 1</w:t>
+              <w:t>April 3</w:t>
             </w:r>
           </w:p>
         </w:tc>
@@ -3127,15 +3210,7 @@
                 <w:b/>
                 <w:sz w:val="18"/>
               </w:rPr>
-              <w:t>1</w:t>
-            </w:r>
-            <w:r>
-              <w:rPr>
-                <w:rFonts w:ascii="Helvetica Neue" w:hAnsi="Helvetica Neue"/>
-                <w:b/>
-                <w:sz w:val="18"/>
-              </w:rPr>
-              <w:t>7</w:t>
+              <w:t>18</w:t>
             </w:r>
           </w:p>
         </w:tc>
@@ -3172,8 +3247,6 @@
             <w:pPr>
               <w:ind w:left="0"/>
               <w:rPr>
-                <w:b/>
-                <w:bCs/>
                 <w:sz w:val="18"/>
               </w:rPr>
             </w:pPr>
@@ -3207,7 +3280,7 @@
               <w:rPr>
                 <w:sz w:val="18"/>
               </w:rPr>
-              <w:t>April 3</w:t>
+              <w:t>April 8</w:t>
             </w:r>
           </w:p>
         </w:tc>
@@ -3237,7 +3310,7 @@
                 <w:b/>
                 <w:sz w:val="18"/>
               </w:rPr>
-              <w:t>18</w:t>
+              <w:t>19</w:t>
             </w:r>
           </w:p>
         </w:tc>
@@ -3307,7 +3380,7 @@
               <w:rPr>
                 <w:sz w:val="18"/>
               </w:rPr>
-              <w:t>April 8</w:t>
+              <w:t>April 10</w:t>
             </w:r>
           </w:p>
         </w:tc>
@@ -3337,7 +3410,7 @@
                 <w:b/>
                 <w:sz w:val="18"/>
               </w:rPr>
-              <w:t>19</w:t>
+              <w:t>20</w:t>
             </w:r>
           </w:p>
         </w:tc>
@@ -3407,7 +3480,7 @@
               <w:rPr>
                 <w:sz w:val="18"/>
               </w:rPr>
-              <w:t>April 10</w:t>
+              <w:t>April 15</w:t>
             </w:r>
           </w:p>
         </w:tc>
@@ -3437,7 +3510,7 @@
                 <w:b/>
                 <w:sz w:val="18"/>
               </w:rPr>
-              <w:t>20</w:t>
+              <w:t>21</w:t>
             </w:r>
           </w:p>
         </w:tc>
@@ -3507,7 +3580,7 @@
               <w:rPr>
                 <w:sz w:val="18"/>
               </w:rPr>
-              <w:t>April 15</w:t>
+              <w:t>April 17</w:t>
             </w:r>
           </w:p>
         </w:tc>
@@ -3537,7 +3610,7 @@
                 <w:b/>
                 <w:sz w:val="18"/>
               </w:rPr>
-              <w:t>21</w:t>
+              <w:t>22</w:t>
             </w:r>
           </w:p>
         </w:tc>
@@ -3607,7 +3680,7 @@
               <w:rPr>
                 <w:sz w:val="18"/>
               </w:rPr>
-              <w:t>April 17</w:t>
+              <w:t>April 22</w:t>
             </w:r>
           </w:p>
         </w:tc>
@@ -3626,18 +3699,16 @@
               <w:ind w:left="0"/>
               <w:jc w:val="center"/>
               <w:rPr>
+                <w:sz w:val="18"/>
+              </w:rPr>
+            </w:pPr>
+            <w:r>
+              <w:rPr>
                 <w:rFonts w:ascii="Helvetica Neue" w:hAnsi="Helvetica Neue"/>
                 <w:b/>
                 <w:sz w:val="18"/>
               </w:rPr>
-            </w:pPr>
-            <w:r>
-              <w:rPr>
-                <w:rFonts w:ascii="Helvetica Neue" w:hAnsi="Helvetica Neue"/>
-                <w:b/>
-                <w:sz w:val="18"/>
-              </w:rPr>
-              <w:t>22</w:t>
+              <w:t>23</w:t>
             </w:r>
           </w:p>
         </w:tc>
@@ -3665,7 +3736,7 @@
             <w:tcW w:w="2214" w:type="dxa"/>
             <w:tcBorders>
               <w:top w:val="single" w:sz="4" w:space="0" w:color="A8BFD4"/>
-              <w:left w:val="single" w:sz="4" w:space="0" w:color="A8BFD4"/>
+              <w:left w:val="single" w:sz="4" w:space="0" w:color="000000"/>
               <w:bottom w:val="single" w:sz="4" w:space="0" w:color="A8BFD4"/>
               <w:right w:val="single" w:sz="4" w:space="0" w:color="000000"/>
             </w:tcBorders>
@@ -3673,6 +3744,7 @@
           <w:p>
             <w:pPr>
               <w:ind w:left="0"/>
+              <w:jc w:val="center"/>
               <w:rPr>
                 <w:sz w:val="18"/>
               </w:rPr>
@@ -3707,105 +3779,6 @@
               <w:rPr>
                 <w:sz w:val="18"/>
               </w:rPr>
-              <w:t>April 22</w:t>
-            </w:r>
-          </w:p>
-        </w:tc>
-        <w:tc>
-          <w:tcPr>
-            <w:tcW w:w="997" w:type="dxa"/>
-            <w:tcBorders>
-              <w:top w:val="single" w:sz="4" w:space="0" w:color="A8BFD4"/>
-              <w:left w:val="single" w:sz="4" w:space="0" w:color="000000"/>
-              <w:bottom w:val="single" w:sz="4" w:space="0" w:color="A8BFD4"/>
-              <w:right w:val="single" w:sz="4" w:space="0" w:color="auto"/>
-            </w:tcBorders>
-          </w:tcPr>
-          <w:p>
-            <w:pPr>
-              <w:ind w:left="0"/>
-              <w:jc w:val="center"/>
-              <w:rPr>
-                <w:sz w:val="18"/>
-              </w:rPr>
-            </w:pPr>
-            <w:r>
-              <w:rPr>
-                <w:rFonts w:ascii="Helvetica Neue" w:hAnsi="Helvetica Neue"/>
-                <w:b/>
-                <w:sz w:val="18"/>
-              </w:rPr>
-              <w:t>23</w:t>
-            </w:r>
-          </w:p>
-        </w:tc>
-        <w:tc>
-          <w:tcPr>
-            <w:tcW w:w="4345" w:type="dxa"/>
-            <w:tcBorders>
-              <w:top w:val="single" w:sz="4" w:space="0" w:color="A8BFD4"/>
-              <w:left w:val="single" w:sz="4" w:space="0" w:color="auto"/>
-              <w:bottom w:val="single" w:sz="4" w:space="0" w:color="A8BFD4"/>
-              <w:right w:val="single" w:sz="4" w:space="0" w:color="000000"/>
-            </w:tcBorders>
-          </w:tcPr>
-          <w:p>
-            <w:pPr>
-              <w:ind w:left="0"/>
-              <w:rPr>
-                <w:sz w:val="18"/>
-              </w:rPr>
-            </w:pPr>
-          </w:p>
-        </w:tc>
-        <w:tc>
-          <w:tcPr>
-            <w:tcW w:w="2214" w:type="dxa"/>
-            <w:tcBorders>
-              <w:top w:val="single" w:sz="4" w:space="0" w:color="A8BFD4"/>
-              <w:left w:val="single" w:sz="4" w:space="0" w:color="000000"/>
-              <w:bottom w:val="single" w:sz="4" w:space="0" w:color="A8BFD4"/>
-              <w:right w:val="single" w:sz="4" w:space="0" w:color="000000"/>
-            </w:tcBorders>
-          </w:tcPr>
-          <w:p>
-            <w:pPr>
-              <w:ind w:left="0"/>
-              <w:jc w:val="center"/>
-              <w:rPr>
-                <w:sz w:val="18"/>
-              </w:rPr>
-            </w:pPr>
-          </w:p>
-        </w:tc>
-      </w:tr>
-      <w:tr>
-        <w:trPr>
-          <w:trHeight w:val="72"/>
-          <w:jc w:val="center"/>
-        </w:trPr>
-        <w:tc>
-          <w:tcPr>
-            <w:tcW w:w="1469" w:type="dxa"/>
-            <w:tcBorders>
-              <w:top w:val="single" w:sz="4" w:space="0" w:color="3A4E7E"/>
-              <w:left w:val="single" w:sz="6" w:space="0" w:color="auto"/>
-              <w:bottom w:val="single" w:sz="4" w:space="0" w:color="3A4E7E"/>
-              <w:right w:val="single" w:sz="4" w:space="0" w:color="3A4E7E"/>
-            </w:tcBorders>
-            <w:shd w:val="clear" w:color="auto" w:fill="4F81BD" w:themeFill="accent1"/>
-          </w:tcPr>
-          <w:p>
-            <w:pPr>
-              <w:ind w:left="72"/>
-              <w:rPr>
-                <w:sz w:val="18"/>
-              </w:rPr>
-            </w:pPr>
-            <w:r>
-              <w:rPr>
-                <w:sz w:val="18"/>
-              </w:rPr>
               <w:t>April 24</w:t>
             </w:r>
           </w:p>
@@ -4315,7 +4288,7 @@
           <w:rFonts w:cs="Arial"/>
           <w:bCs/>
         </w:rPr>
-        <w:t>6</w:t>
+        <w:t>5</w:t>
       </w:r>
       <w:r>
         <w:rPr>
@@ -4364,7 +4337,7 @@
           <w:rFonts w:cs="Arial"/>
           <w:bCs/>
         </w:rPr>
-        <w:t>6</w:t>
+        <w:t>8</w:t>
       </w:r>
       <w:r>
         <w:rPr>
@@ -4378,7 +4351,7 @@
           <w:rFonts w:cs="Arial"/>
           <w:bCs/>
         </w:rPr>
-        <w:t>4%, 8</w:t>
+        <w:t>8</w:t>
       </w:r>
       <w:r>
         <w:rPr>
@@ -4399,7 +4372,7 @@
           <w:rFonts w:cs="Arial"/>
           <w:bCs/>
         </w:rPr>
-        <w:t>7</w:t>
+        <w:t>9</w:t>
       </w:r>
       <w:r>
         <w:rPr>

</xml_diff>

<commit_message>
update datasets for the course
</commit_message>
<xml_diff>
--- a/Public/MKT500T_syllabus_2025SP_word.docx
+++ b/Public/MKT500T_syllabus_2025SP_word.docx
@@ -1900,18 +1900,6 @@
               <w:rPr>
                 <w:sz w:val="18"/>
               </w:rPr>
-              <w:t>K-means and segmentation</w:t>
-            </w:r>
-            <w:r>
-              <w:rPr>
-                <w:sz w:val="18"/>
-              </w:rPr>
-              <w:t xml:space="preserve">; </w:t>
-            </w:r>
-            <w:r>
-              <w:rPr>
-                <w:sz w:val="18"/>
-              </w:rPr>
               <w:t>Predicting Response with Logistic Regressio</w:t>
             </w:r>
             <w:r>
@@ -2026,6 +2014,18 @@
                 <w:sz w:val="18"/>
               </w:rPr>
               <w:t>Case Analysis: “Diff-in-Diff Analysis”</w:t>
+            </w:r>
+            <w:r>
+              <w:rPr>
+                <w:sz w:val="18"/>
+              </w:rPr>
+              <w:t xml:space="preserve">; </w:t>
+            </w:r>
+            <w:r>
+              <w:rPr>
+                <w:sz w:val="18"/>
+              </w:rPr>
+              <w:t>K-means and segmentation</w:t>
             </w:r>
           </w:p>
         </w:tc>
@@ -2332,6 +2332,7 @@
               <w:rPr>
                 <w:b/>
                 <w:sz w:val="18"/>
+                <w:lang w:eastAsia="zh-CN"/>
               </w:rPr>
             </w:pPr>
             <w:proofErr w:type="spellStart"/>

</xml_diff>